<commit_message>
Solved Bugs, will proceed with neural net
</commit_message>
<xml_diff>
--- a/Learning.docx
+++ b/Learning.docx
@@ -331,14 +331,25 @@
           <w:szCs w:val="28"/>
         </w:rPr>
       </w:pPr>
-      <w:r>
-        <w:rPr>
-          <w:rStyle w:val="Hyperlink"/>
-          <w:rFonts w:ascii="Rockwell" w:hAnsi="Rockwell"/>
-          <w:sz w:val="28"/>
-          <w:szCs w:val="28"/>
-        </w:rPr>
-        <w:t xml:space="preserve">TensorFlow: </w:t>
+      <w:proofErr w:type="spellStart"/>
+      <w:r>
+        <w:rPr>
+          <w:rStyle w:val="Hyperlink"/>
+          <w:rFonts w:ascii="Rockwell" w:hAnsi="Rockwell"/>
+          <w:sz w:val="28"/>
+          <w:szCs w:val="28"/>
+        </w:rPr>
+        <w:t>TensorFlow</w:t>
+      </w:r>
+      <w:proofErr w:type="spellEnd"/>
+      <w:r>
+        <w:rPr>
+          <w:rStyle w:val="Hyperlink"/>
+          <w:rFonts w:ascii="Rockwell" w:hAnsi="Rockwell"/>
+          <w:sz w:val="28"/>
+          <w:szCs w:val="28"/>
+        </w:rPr>
+        <w:t xml:space="preserve">: </w:t>
       </w:r>
     </w:p>
     <w:p>
@@ -408,16 +419,53 @@
           <w:u w:val="none"/>
         </w:rPr>
       </w:pPr>
-      <w:r>
-        <w:rPr>
-          <w:rStyle w:val="Hyperlink"/>
-          <w:rFonts w:ascii="Rockwell" w:hAnsi="Rockwell"/>
-          <w:color w:val="000000" w:themeColor="text1"/>
-          <w:sz w:val="28"/>
-          <w:szCs w:val="28"/>
-          <w:u w:val="none"/>
-        </w:rPr>
-        <w:t>1.Go to Tensorflow website&gt;click get started&gt; again get started&gt; Machine Learning Crash course(made by Google :D ).</w:t>
+      <w:proofErr w:type="gramStart"/>
+      <w:r>
+        <w:rPr>
+          <w:rStyle w:val="Hyperlink"/>
+          <w:rFonts w:ascii="Rockwell" w:hAnsi="Rockwell"/>
+          <w:color w:val="000000" w:themeColor="text1"/>
+          <w:sz w:val="28"/>
+          <w:szCs w:val="28"/>
+          <w:u w:val="none"/>
+        </w:rPr>
+        <w:t>1.Go</w:t>
+      </w:r>
+      <w:proofErr w:type="gramEnd"/>
+      <w:r>
+        <w:rPr>
+          <w:rStyle w:val="Hyperlink"/>
+          <w:rFonts w:ascii="Rockwell" w:hAnsi="Rockwell"/>
+          <w:color w:val="000000" w:themeColor="text1"/>
+          <w:sz w:val="28"/>
+          <w:szCs w:val="28"/>
+          <w:u w:val="none"/>
+        </w:rPr>
+        <w:t xml:space="preserve"> to </w:t>
+      </w:r>
+      <w:proofErr w:type="spellStart"/>
+      <w:r>
+        <w:rPr>
+          <w:rStyle w:val="Hyperlink"/>
+          <w:rFonts w:ascii="Rockwell" w:hAnsi="Rockwell"/>
+          <w:color w:val="000000" w:themeColor="text1"/>
+          <w:sz w:val="28"/>
+          <w:szCs w:val="28"/>
+          <w:u w:val="none"/>
+        </w:rPr>
+        <w:t>Tensorflow</w:t>
+      </w:r>
+      <w:proofErr w:type="spellEnd"/>
+      <w:r>
+        <w:rPr>
+          <w:rStyle w:val="Hyperlink"/>
+          <w:rFonts w:ascii="Rockwell" w:hAnsi="Rockwell"/>
+          <w:color w:val="000000" w:themeColor="text1"/>
+          <w:sz w:val="28"/>
+          <w:szCs w:val="28"/>
+          <w:u w:val="none"/>
+        </w:rPr>
+        <w:t xml:space="preserve"> website&gt;click get started&gt; again get started&gt; Machine Learning Crash course(made by Google :D ).</w:t>
       </w:r>
     </w:p>
     <w:p>
@@ -465,7 +513,55 @@
           <w:szCs w:val="28"/>
           <w:u w:val="none"/>
         </w:rPr>
-        <w:t>2. Tensorflow Git hub</w:t>
+        <w:t xml:space="preserve">2. </w:t>
+      </w:r>
+      <w:proofErr w:type="spellStart"/>
+      <w:r>
+        <w:rPr>
+          <w:rStyle w:val="Hyperlink"/>
+          <w:rFonts w:ascii="Rockwell" w:hAnsi="Rockwell"/>
+          <w:color w:val="000000" w:themeColor="text1"/>
+          <w:sz w:val="28"/>
+          <w:szCs w:val="28"/>
+          <w:u w:val="none"/>
+        </w:rPr>
+        <w:t>Tensorflow</w:t>
+      </w:r>
+      <w:proofErr w:type="spellEnd"/>
+      <w:r>
+        <w:rPr>
+          <w:rStyle w:val="Hyperlink"/>
+          <w:rFonts w:ascii="Rockwell" w:hAnsi="Rockwell"/>
+          <w:color w:val="000000" w:themeColor="text1"/>
+          <w:sz w:val="28"/>
+          <w:szCs w:val="28"/>
+          <w:u w:val="none"/>
+        </w:rPr>
+        <w:t xml:space="preserve"> </w:t>
+      </w:r>
+      <w:proofErr w:type="spellStart"/>
+      <w:r>
+        <w:rPr>
+          <w:rStyle w:val="Hyperlink"/>
+          <w:rFonts w:ascii="Rockwell" w:hAnsi="Rockwell"/>
+          <w:color w:val="000000" w:themeColor="text1"/>
+          <w:sz w:val="28"/>
+          <w:szCs w:val="28"/>
+          <w:u w:val="none"/>
+        </w:rPr>
+        <w:t>Git</w:t>
+      </w:r>
+      <w:proofErr w:type="spellEnd"/>
+      <w:r>
+        <w:rPr>
+          <w:rStyle w:val="Hyperlink"/>
+          <w:rFonts w:ascii="Rockwell" w:hAnsi="Rockwell"/>
+          <w:color w:val="000000" w:themeColor="text1"/>
+          <w:sz w:val="28"/>
+          <w:szCs w:val="28"/>
+          <w:u w:val="none"/>
+        </w:rPr>
+        <w:t xml:space="preserve"> hub</w:t>
       </w:r>
     </w:p>
     <w:p>
@@ -513,7 +609,55 @@
           <w:szCs w:val="28"/>
           <w:u w:val="none"/>
         </w:rPr>
-        <w:t>3. Paid staff Udemy – Complete Guide to Tensorflow for Deep Learning with Python.</w:t>
+        <w:t xml:space="preserve">3. Paid staff </w:t>
+      </w:r>
+      <w:proofErr w:type="spellStart"/>
+      <w:r>
+        <w:rPr>
+          <w:rStyle w:val="Hyperlink"/>
+          <w:rFonts w:ascii="Rockwell" w:hAnsi="Rockwell"/>
+          <w:color w:val="000000" w:themeColor="text1"/>
+          <w:sz w:val="28"/>
+          <w:szCs w:val="28"/>
+          <w:u w:val="none"/>
+        </w:rPr>
+        <w:t>Udemy</w:t>
+      </w:r>
+      <w:proofErr w:type="spellEnd"/>
+      <w:r>
+        <w:rPr>
+          <w:rStyle w:val="Hyperlink"/>
+          <w:rFonts w:ascii="Rockwell" w:hAnsi="Rockwell"/>
+          <w:color w:val="000000" w:themeColor="text1"/>
+          <w:sz w:val="28"/>
+          <w:szCs w:val="28"/>
+          <w:u w:val="none"/>
+        </w:rPr>
+        <w:t xml:space="preserve"> – Complete Guide to </w:t>
+      </w:r>
+      <w:proofErr w:type="spellStart"/>
+      <w:r>
+        <w:rPr>
+          <w:rStyle w:val="Hyperlink"/>
+          <w:rFonts w:ascii="Rockwell" w:hAnsi="Rockwell"/>
+          <w:color w:val="000000" w:themeColor="text1"/>
+          <w:sz w:val="28"/>
+          <w:szCs w:val="28"/>
+          <w:u w:val="none"/>
+        </w:rPr>
+        <w:t>Tensorflow</w:t>
+      </w:r>
+      <w:proofErr w:type="spellEnd"/>
+      <w:r>
+        <w:rPr>
+          <w:rStyle w:val="Hyperlink"/>
+          <w:rFonts w:ascii="Rockwell" w:hAnsi="Rockwell"/>
+          <w:color w:val="000000" w:themeColor="text1"/>
+          <w:sz w:val="28"/>
+          <w:szCs w:val="28"/>
+          <w:u w:val="none"/>
+        </w:rPr>
+        <w:t xml:space="preserve"> for Deep Learning with Python.</w:t>
       </w:r>
     </w:p>
     <w:p>
@@ -694,16 +838,29 @@
           <w:u w:val="none"/>
         </w:rPr>
       </w:pPr>
-      <w:r>
-        <w:rPr>
-          <w:rStyle w:val="Hyperlink"/>
-          <w:rFonts w:ascii="Rockwell" w:hAnsi="Rockwell"/>
-          <w:color w:val="000000" w:themeColor="text1"/>
-          <w:sz w:val="28"/>
-          <w:szCs w:val="28"/>
-          <w:u w:val="none"/>
-        </w:rPr>
-        <w:t>Colab has a sort of documentation for all kinds of charts and it’s available for everyone.</w:t>
+      <w:proofErr w:type="spellStart"/>
+      <w:r>
+        <w:rPr>
+          <w:rStyle w:val="Hyperlink"/>
+          <w:rFonts w:ascii="Rockwell" w:hAnsi="Rockwell"/>
+          <w:color w:val="000000" w:themeColor="text1"/>
+          <w:sz w:val="28"/>
+          <w:szCs w:val="28"/>
+          <w:u w:val="none"/>
+        </w:rPr>
+        <w:t>Colab</w:t>
+      </w:r>
+      <w:proofErr w:type="spellEnd"/>
+      <w:r>
+        <w:rPr>
+          <w:rStyle w:val="Hyperlink"/>
+          <w:rFonts w:ascii="Rockwell" w:hAnsi="Rockwell"/>
+          <w:color w:val="000000" w:themeColor="text1"/>
+          <w:sz w:val="28"/>
+          <w:szCs w:val="28"/>
+          <w:u w:val="none"/>
+        </w:rPr>
+        <w:t xml:space="preserve"> has a sort of documentation for all kinds of charts and it’s available for everyone.</w:t>
       </w:r>
     </w:p>
     <w:p>
@@ -731,17 +888,43 @@
           <w:u w:val="none"/>
         </w:rPr>
       </w:pPr>
-      <w:r>
-        <w:rPr>
-          <w:rStyle w:val="Hyperlink"/>
-          <w:rFonts w:ascii="Rockwell" w:hAnsi="Rockwell"/>
-          <w:color w:val="000000" w:themeColor="text1"/>
-          <w:sz w:val="28"/>
-          <w:szCs w:val="28"/>
-          <w:u w:val="none"/>
-        </w:rPr>
-        <w:t>Matplotlib, Seaborn</w:t>
-      </w:r>
+      <w:proofErr w:type="spellStart"/>
+      <w:r>
+        <w:rPr>
+          <w:rStyle w:val="Hyperlink"/>
+          <w:rFonts w:ascii="Rockwell" w:hAnsi="Rockwell"/>
+          <w:color w:val="000000" w:themeColor="text1"/>
+          <w:sz w:val="28"/>
+          <w:szCs w:val="28"/>
+          <w:u w:val="none"/>
+        </w:rPr>
+        <w:t>Matplotlib</w:t>
+      </w:r>
+      <w:proofErr w:type="spellEnd"/>
+      <w:r>
+        <w:rPr>
+          <w:rStyle w:val="Hyperlink"/>
+          <w:rFonts w:ascii="Rockwell" w:hAnsi="Rockwell"/>
+          <w:color w:val="000000" w:themeColor="text1"/>
+          <w:sz w:val="28"/>
+          <w:szCs w:val="28"/>
+          <w:u w:val="none"/>
+        </w:rPr>
+        <w:t xml:space="preserve">, </w:t>
+      </w:r>
+      <w:proofErr w:type="spellStart"/>
+      <w:r>
+        <w:rPr>
+          <w:rStyle w:val="Hyperlink"/>
+          <w:rFonts w:ascii="Rockwell" w:hAnsi="Rockwell"/>
+          <w:color w:val="000000" w:themeColor="text1"/>
+          <w:sz w:val="28"/>
+          <w:szCs w:val="28"/>
+          <w:u w:val="none"/>
+        </w:rPr>
+        <w:t>Seaborn</w:t>
+      </w:r>
+      <w:proofErr w:type="spellEnd"/>
       <w:r>
         <w:rPr>
           <w:rStyle w:val="Hyperlink"/>
@@ -762,16 +945,15 @@
         </w:r>
       </w:hyperlink>
       <w:r>
-        <w:t xml:space="preserve"> </w:t>
-      </w:r>
-      <w:r>
-        <w:t>(</w:t>
-      </w:r>
-      <w:r>
-        <w:t>is a declarative visualization library for creating interactive visualizations in Python, and is installed and enabled in Colab by default.</w:t>
-      </w:r>
-      <w:r>
-        <w:t>)</w:t>
+        <w:t xml:space="preserve"> (is a declarative visualization library for creating interactive visualizations in Python, and is installed and enabled in </w:t>
+      </w:r>
+      <w:proofErr w:type="spellStart"/>
+      <w:r>
+        <w:t>Colab</w:t>
+      </w:r>
+      <w:proofErr w:type="spellEnd"/>
+      <w:r>
+        <w:t xml:space="preserve"> by default.)</w:t>
       </w:r>
     </w:p>
     <w:p>
@@ -800,23 +982,48 @@
           <w:sz w:val="36"/>
           <w:szCs w:val="36"/>
         </w:rPr>
-        <w:t>Charting in Colaboratory</w:t>
-      </w:r>
-    </w:p>
-    <w:p>
-      <w:pPr>
-        <w:pStyle w:val="NormalWeb"/>
+        <w:t xml:space="preserve">Charting in </w:t>
+      </w:r>
+      <w:proofErr w:type="spellStart"/>
+      <w:r>
         <w:rPr>
           <w:sz w:val="36"/>
           <w:szCs w:val="36"/>
         </w:rPr>
-      </w:pPr>
-      <w:r>
+        <w:t>Colaboratory</w:t>
+      </w:r>
+      <w:proofErr w:type="spellEnd"/>
+    </w:p>
+    <w:p>
+      <w:pPr>
+        <w:pStyle w:val="NormalWeb"/>
         <w:rPr>
           <w:sz w:val="36"/>
           <w:szCs w:val="36"/>
         </w:rPr>
-        <w:t>A common use for notebooks is data visualization using charts. Colaboratory makes this easy with several charting tools available as Python imports</w:t>
+      </w:pPr>
+      <w:r>
+        <w:rPr>
+          <w:sz w:val="36"/>
+          <w:szCs w:val="36"/>
+        </w:rPr>
+        <w:t xml:space="preserve">A common use for notebooks is data visualization using charts. </w:t>
+      </w:r>
+      <w:proofErr w:type="spellStart"/>
+      <w:r>
+        <w:rPr>
+          <w:sz w:val="36"/>
+          <w:szCs w:val="36"/>
+        </w:rPr>
+        <w:t>Colaboratory</w:t>
+      </w:r>
+      <w:proofErr w:type="spellEnd"/>
+      <w:r>
+        <w:rPr>
+          <w:sz w:val="36"/>
+          <w:szCs w:val="36"/>
+        </w:rPr>
+        <w:t xml:space="preserve"> makes this easy with several charting tools available as Python imports</w:t>
       </w:r>
       <w:r>
         <w:rPr>
@@ -877,7 +1084,15 @@
         <w:pStyle w:val="NormalWeb"/>
       </w:pPr>
       <w:r>
-        <w:t>This guide trains a neural network model to classify images of clothing, like sneakers and shirts. It's okay if you don't understand all the details; this is a fast-paced overview of a complete TensorFlow program with the details explained as you go.</w:t>
+        <w:t xml:space="preserve">This guide trains a neural network model to classify images of clothing, like sneakers and shirts. It's okay if you don't understand all the details; this is a fast-paced overview of a complete </w:t>
+      </w:r>
+      <w:proofErr w:type="spellStart"/>
+      <w:r>
+        <w:t>TensorFlow</w:t>
+      </w:r>
+      <w:proofErr w:type="spellEnd"/>
+      <w:r>
+        <w:t xml:space="preserve"> program with the details explained as you go.</w:t>
       </w:r>
     </w:p>
     <w:p>
@@ -888,15 +1103,25 @@
         <w:t xml:space="preserve">This guide uses </w:t>
       </w:r>
       <w:hyperlink r:id="rId12" w:tgtFrame="_blank" w:history="1">
+        <w:proofErr w:type="spellStart"/>
         <w:r>
           <w:rPr>
             <w:rStyle w:val="Hyperlink"/>
           </w:rPr>
           <w:t>tf.keras</w:t>
         </w:r>
+        <w:proofErr w:type="spellEnd"/>
       </w:hyperlink>
       <w:r>
-        <w:t>, a high-level API to build and train models in TensorFlow.</w:t>
+        <w:t xml:space="preserve">, a high-level API to build and train models in </w:t>
+      </w:r>
+      <w:proofErr w:type="spellStart"/>
+      <w:r>
+        <w:t>TensorFlow</w:t>
+      </w:r>
+      <w:proofErr w:type="spellEnd"/>
+      <w:r>
+        <w:t>.</w:t>
       </w:r>
     </w:p>
     <w:p>
@@ -907,7 +1132,7 @@
           <w:szCs w:val="36"/>
         </w:rPr>
       </w:pPr>
-      <w:hyperlink r:id="rId13" w:history="1">
+      <w:hyperlink r:id="rId13" w:anchor="scrollTo=FbVhjPpzn6BM" w:history="1">
         <w:r>
           <w:rPr>
             <w:rStyle w:val="Hyperlink"/>
@@ -948,7 +1173,23 @@
           <w:sz w:val="48"/>
           <w:szCs w:val="36"/>
         </w:rPr>
-        <w:t xml:space="preserve"> Colab.</w:t>
+        <w:t xml:space="preserve"> </w:t>
+      </w:r>
+      <w:proofErr w:type="spellStart"/>
+      <w:r>
+        <w:rPr>
+          <w:sz w:val="48"/>
+          <w:szCs w:val="36"/>
+        </w:rPr>
+        <w:t>Colab</w:t>
+      </w:r>
+      <w:proofErr w:type="spellEnd"/>
+      <w:r>
+        <w:rPr>
+          <w:sz w:val="48"/>
+          <w:szCs w:val="36"/>
+        </w:rPr>
+        <w:t>.</w:t>
       </w:r>
       <w:r>
         <w:rPr>
@@ -1094,20 +1335,30 @@
           <w:szCs w:val="36"/>
         </w:rPr>
       </w:pPr>
+      <w:proofErr w:type="spellStart"/>
       <w:r>
         <w:rPr>
           <w:color w:val="2E74B5" w:themeColor="accent5" w:themeShade="BF"/>
           <w:sz w:val="96"/>
           <w:szCs w:val="36"/>
         </w:rPr>
-        <w:t>Colab BOSS. A gem like YouTube</w:t>
-      </w:r>
+        <w:t>Colab</w:t>
+      </w:r>
+      <w:proofErr w:type="spellEnd"/>
       <w:r>
         <w:rPr>
           <w:color w:val="2E74B5" w:themeColor="accent5" w:themeShade="BF"/>
           <w:sz w:val="96"/>
           <w:szCs w:val="36"/>
         </w:rPr>
+        <w:t xml:space="preserve"> BOSS. A gem like YouTube</w:t>
+      </w:r>
+      <w:r>
+        <w:rPr>
+          <w:color w:val="2E74B5" w:themeColor="accent5" w:themeShade="BF"/>
+          <w:sz w:val="96"/>
+          <w:szCs w:val="36"/>
+        </w:rPr>
         <w:t>.</w:t>
       </w:r>
     </w:p>
@@ -1203,8 +1454,9 @@
           <w:sz w:val="28"/>
           <w:szCs w:val="28"/>
         </w:rPr>
-        <w:t>It’s like lego building blocks, there are all kinds of different block</w:t>
-      </w:r>
+        <w:t xml:space="preserve">It’s like </w:t>
+      </w:r>
+      <w:proofErr w:type="spellStart"/>
       <w:r>
         <w:rPr>
           <w:rFonts w:ascii="Rockwell" w:hAnsi="Rockwell"/>
@@ -1212,6 +1464,25 @@
           <w:sz w:val="28"/>
           <w:szCs w:val="28"/>
         </w:rPr>
+        <w:t>lego</w:t>
+      </w:r>
+      <w:proofErr w:type="spellEnd"/>
+      <w:r>
+        <w:rPr>
+          <w:rFonts w:ascii="Rockwell" w:hAnsi="Rockwell"/>
+          <w:color w:val="0563C1" w:themeColor="hyperlink"/>
+          <w:sz w:val="28"/>
+          <w:szCs w:val="28"/>
+        </w:rPr>
+        <w:t xml:space="preserve"> building blocks, there are all kinds of different block</w:t>
+      </w:r>
+      <w:r>
+        <w:rPr>
+          <w:rFonts w:ascii="Rockwell" w:hAnsi="Rockwell"/>
+          <w:color w:val="0563C1" w:themeColor="hyperlink"/>
+          <w:sz w:val="28"/>
+          <w:szCs w:val="28"/>
+        </w:rPr>
         <w:t>s (codes)</w:t>
       </w:r>
       <w:r>
@@ -1291,7 +1562,15 @@
         <w:pStyle w:val="HTMLPreformatted"/>
       </w:pPr>
       <w:r>
-        <w:t>Using TensorFlow backend.</w:t>
+        <w:t xml:space="preserve">Using </w:t>
+      </w:r>
+      <w:proofErr w:type="spellStart"/>
+      <w:r>
+        <w:t>TensorFlow</w:t>
+      </w:r>
+      <w:proofErr w:type="spellEnd"/>
+      <w:r>
+        <w:t xml:space="preserve"> backend.</w:t>
       </w:r>
     </w:p>
     <w:p>
@@ -1305,7 +1584,49 @@
         <w:rPr>
           <w:color w:val="FF0000"/>
         </w:rPr>
-        <w:t>The default version of TensorFlow in Colab will soon switch to TensorFlow 2.x.</w:t>
+        <w:t xml:space="preserve">The default version of </w:t>
+      </w:r>
+      <w:proofErr w:type="spellStart"/>
+      <w:r>
+        <w:rPr>
+          <w:color w:val="FF0000"/>
+        </w:rPr>
+        <w:t>TensorFlow</w:t>
+      </w:r>
+      <w:proofErr w:type="spellEnd"/>
+      <w:r>
+        <w:rPr>
+          <w:color w:val="FF0000"/>
+        </w:rPr>
+        <w:t xml:space="preserve"> in </w:t>
+      </w:r>
+      <w:proofErr w:type="spellStart"/>
+      <w:r>
+        <w:rPr>
+          <w:color w:val="FF0000"/>
+        </w:rPr>
+        <w:t>Colab</w:t>
+      </w:r>
+      <w:proofErr w:type="spellEnd"/>
+      <w:r>
+        <w:rPr>
+          <w:color w:val="FF0000"/>
+        </w:rPr>
+        <w:t xml:space="preserve"> will soon switch to </w:t>
+      </w:r>
+      <w:proofErr w:type="spellStart"/>
+      <w:r>
+        <w:rPr>
+          <w:color w:val="FF0000"/>
+        </w:rPr>
+        <w:t>TensorFlow</w:t>
+      </w:r>
+      <w:proofErr w:type="spellEnd"/>
+      <w:r>
+        <w:rPr>
+          <w:color w:val="FF0000"/>
+        </w:rPr>
+        <w:t xml:space="preserve"> 2.x.</w:t>
       </w:r>
       <w:r>
         <w:rPr>
@@ -1326,14 +1647,44 @@
         <w:rPr>
           <w:color w:val="FF0000"/>
         </w:rPr>
-        <w:t xml:space="preserve"> now or ensure your notebook will continue to use TensorFlow 1.x via the </w:t>
+        <w:t xml:space="preserve"> now or ensure your notebook will continue to use </w:t>
+      </w:r>
+      <w:proofErr w:type="spellStart"/>
+      <w:r>
+        <w:rPr>
+          <w:color w:val="FF0000"/>
+        </w:rPr>
+        <w:t>TensorFlow</w:t>
+      </w:r>
+      <w:proofErr w:type="spellEnd"/>
+      <w:r>
+        <w:rPr>
+          <w:color w:val="FF0000"/>
+        </w:rPr>
+        <w:t xml:space="preserve"> 1.x via the </w:t>
       </w:r>
       <w:r>
         <w:rPr>
           <w:rStyle w:val="HTMLCode"/>
           <w:color w:val="FF0000"/>
         </w:rPr>
-        <w:t>%tensorflow_version 1.x</w:t>
+        <w:t>%</w:t>
+      </w:r>
+      <w:proofErr w:type="spellStart"/>
+      <w:r>
+        <w:rPr>
+          <w:rStyle w:val="HTMLCode"/>
+          <w:color w:val="FF0000"/>
+        </w:rPr>
+        <w:t>tensorflow_version</w:t>
+      </w:r>
+      <w:proofErr w:type="spellEnd"/>
+      <w:r>
+        <w:rPr>
+          <w:rStyle w:val="HTMLCode"/>
+          <w:color w:val="FF0000"/>
+        </w:rPr>
+        <w:t xml:space="preserve"> 1.x</w:t>
       </w:r>
       <w:r>
         <w:rPr>
@@ -1361,7 +1712,15 @@
         <w:pStyle w:val="HTMLPreformatted"/>
       </w:pPr>
       <w:r>
-        <w:t>/usr/local/lib/python3.6/dist-packages/sklearn/externals/six.py:31: DeprecationWarning: The module is deprecated in version 0.21 and will be removed in version 0.23 since we've dropped support for Python 2.7. Please rely on the official version of six (</w:t>
+        <w:t xml:space="preserve">/usr/local/lib/python3.6/dist-packages/sklearn/externals/six.py:31: </w:t>
+      </w:r>
+      <w:proofErr w:type="spellStart"/>
+      <w:r>
+        <w:t>DeprecationWarning</w:t>
+      </w:r>
+      <w:proofErr w:type="spellEnd"/>
+      <w:r>
+        <w:t>: The module is deprecated in version 0.21 and will be removed in version 0.23 since we've dropped support for Python 2.7. Please rely on the official version of six (</w:t>
       </w:r>
       <w:hyperlink r:id="rId17" w:tgtFrame="_blank" w:history="1">
         <w:r>
@@ -1391,7 +1750,23 @@
         </w:r>
       </w:hyperlink>
       <w:r>
-        <w:t>).", DeprecationWarning)</w:t>
+        <w:t>).</w:t>
+      </w:r>
+      <w:proofErr w:type="gramStart"/>
+      <w:r>
+        <w:t>",</w:t>
+      </w:r>
+      <w:proofErr w:type="gramEnd"/>
+      <w:r>
+        <w:t xml:space="preserve"> </w:t>
+      </w:r>
+      <w:proofErr w:type="spellStart"/>
+      <w:r>
+        <w:t>DeprecationWarning</w:t>
+      </w:r>
+      <w:proofErr w:type="spellEnd"/>
+      <w:r>
+        <w:t>)</w:t>
       </w:r>
     </w:p>
     <w:p>
@@ -1415,6 +1790,7 @@
           <w:szCs w:val="28"/>
         </w:rPr>
       </w:pPr>
+      <w:proofErr w:type="spellStart"/>
       <w:r>
         <w:rPr>
           <w:rFonts w:ascii="Rockwell" w:hAnsi="Rockwell"/>
@@ -1422,7 +1798,17 @@
           <w:sz w:val="28"/>
           <w:szCs w:val="28"/>
         </w:rPr>
-        <w:t>DeprecationWarning -_-</w:t>
+        <w:t>DeprecationWarning</w:t>
+      </w:r>
+      <w:proofErr w:type="spellEnd"/>
+      <w:r>
+        <w:rPr>
+          <w:rFonts w:ascii="Rockwell" w:hAnsi="Rockwell"/>
+          <w:color w:val="0563C1" w:themeColor="hyperlink"/>
+          <w:sz w:val="28"/>
+          <w:szCs w:val="28"/>
+        </w:rPr>
+        <w:t xml:space="preserve"> -_-</w:t>
       </w:r>
     </w:p>
     <w:p>
@@ -1453,7 +1839,27 @@
           <w:sz w:val="28"/>
           <w:szCs w:val="28"/>
         </w:rPr>
-        <w:t xml:space="preserve">Just wrote : </w:t>
+        <w:t xml:space="preserve">Just </w:t>
+      </w:r>
+      <w:proofErr w:type="gramStart"/>
+      <w:r>
+        <w:rPr>
+          <w:rFonts w:ascii="Rockwell" w:hAnsi="Rockwell"/>
+          <w:color w:val="0563C1" w:themeColor="hyperlink"/>
+          <w:sz w:val="28"/>
+          <w:szCs w:val="28"/>
+        </w:rPr>
+        <w:t>wrote :</w:t>
+      </w:r>
+      <w:proofErr w:type="gramEnd"/>
+      <w:r>
+        <w:rPr>
+          <w:rFonts w:ascii="Rockwell" w:hAnsi="Rockwell"/>
+          <w:color w:val="0563C1" w:themeColor="hyperlink"/>
+          <w:sz w:val="28"/>
+          <w:szCs w:val="28"/>
+        </w:rPr>
+        <w:t xml:space="preserve"> </w:t>
       </w:r>
     </w:p>
     <w:p>
@@ -1474,7 +1880,27 @@
           <w:sz w:val="21"/>
           <w:szCs w:val="21"/>
         </w:rPr>
-        <w:t>%tensorflow_version </w:t>
+        <w:t>%</w:t>
+      </w:r>
+      <w:proofErr w:type="spellStart"/>
+      <w:r>
+        <w:rPr>
+          <w:rFonts w:ascii="Courier New" w:eastAsia="Times New Roman" w:hAnsi="Courier New" w:cs="Courier New"/>
+          <w:color w:val="82C6FF"/>
+          <w:sz w:val="21"/>
+          <w:szCs w:val="21"/>
+        </w:rPr>
+        <w:t>tensorflow_version</w:t>
+      </w:r>
+      <w:proofErr w:type="spellEnd"/>
+      <w:r>
+        <w:rPr>
+          <w:rFonts w:ascii="Courier New" w:eastAsia="Times New Roman" w:hAnsi="Courier New" w:cs="Courier New"/>
+          <w:color w:val="82C6FF"/>
+          <w:sz w:val="21"/>
+          <w:szCs w:val="21"/>
+        </w:rPr>
+        <w:t> </w:t>
       </w:r>
       <w:r>
         <w:rPr>
@@ -1595,8 +2021,21 @@
       <w:pPr>
         <w:pStyle w:val="HTMLPreformatted"/>
       </w:pPr>
-      <w:r>
-        <w:t>FileNotFoundError                         Traceback (most recent call last)</w:t>
+      <w:proofErr w:type="spellStart"/>
+      <w:r>
+        <w:t>FileNotFoundError</w:t>
+      </w:r>
+      <w:proofErr w:type="spellEnd"/>
+      <w:r>
+        <w:t xml:space="preserve">                         </w:t>
+      </w:r>
+      <w:proofErr w:type="spellStart"/>
+      <w:r>
+        <w:t>Traceback</w:t>
+      </w:r>
+      <w:proofErr w:type="spellEnd"/>
+      <w:r>
+        <w:t xml:space="preserve"> (most recent call last)</w:t>
       </w:r>
     </w:p>
     <w:p>
@@ -1612,8 +2051,13 @@
         </w:r>
       </w:hyperlink>
       <w:r>
-        <w:t xml:space="preserve"> in &lt;module&gt;()</w:t>
-      </w:r>
+        <w:t xml:space="preserve"> in &lt;module</w:t>
+      </w:r>
+      <w:proofErr w:type="gramStart"/>
+      <w:r>
+        <w:t>&gt;()</w:t>
+      </w:r>
+      <w:proofErr w:type="gramEnd"/>
     </w:p>
     <w:p>
       <w:pPr>
@@ -1627,7 +2071,15 @@
         <w:t xml:space="preserve">     81</w:t>
       </w:r>
       <w:r>
-        <w:t xml:space="preserve">     y = np.asarray(y)</w:t>
+        <w:t xml:space="preserve">     y = </w:t>
+      </w:r>
+      <w:proofErr w:type="spellStart"/>
+      <w:r>
+        <w:t>np.asarray</w:t>
+      </w:r>
+      <w:proofErr w:type="spellEnd"/>
+      <w:r>
+        <w:t>(y)</w:t>
       </w:r>
     </w:p>
     <w:p>
@@ -1642,15 +2094,62 @@
         <w:t xml:space="preserve">     82</w:t>
       </w:r>
       <w:r>
-        <w:t xml:space="preserve">     return X,y</w:t>
-      </w:r>
+        <w:t xml:space="preserve">     return </w:t>
+      </w:r>
+      <w:proofErr w:type="spellStart"/>
+      <w:r>
+        <w:t>X</w:t>
+      </w:r>
+      <w:proofErr w:type="gramStart"/>
+      <w:r>
+        <w:t>,y</w:t>
+      </w:r>
+      <w:proofErr w:type="spellEnd"/>
+      <w:proofErr w:type="gramEnd"/>
     </w:p>
     <w:p>
       <w:pPr>
         <w:pStyle w:val="HTMLPreformatted"/>
       </w:pPr>
       <w:r>
-        <w:t>---&gt; 83 X_train, y_train = get_data(train_dir)</w:t>
+        <w:t xml:space="preserve">---&gt; 83 </w:t>
+      </w:r>
+      <w:proofErr w:type="spellStart"/>
+      <w:r>
+        <w:t>X_train</w:t>
+      </w:r>
+      <w:proofErr w:type="spellEnd"/>
+      <w:r>
+        <w:t xml:space="preserve">, </w:t>
+      </w:r>
+      <w:proofErr w:type="spellStart"/>
+      <w:r>
+        <w:t>y_train</w:t>
+      </w:r>
+      <w:proofErr w:type="spellEnd"/>
+      <w:r>
+        <w:t xml:space="preserve"> = </w:t>
+      </w:r>
+      <w:proofErr w:type="spellStart"/>
+      <w:r>
+        <w:t>get_</w:t>
+      </w:r>
+      <w:proofErr w:type="gramStart"/>
+      <w:r>
+        <w:t>data</w:t>
+      </w:r>
+      <w:proofErr w:type="spellEnd"/>
+      <w:r>
+        <w:t>(</w:t>
+      </w:r>
+      <w:proofErr w:type="spellStart"/>
+      <w:proofErr w:type="gramEnd"/>
+      <w:r>
+        <w:t>train_dir</w:t>
+      </w:r>
+      <w:proofErr w:type="spellEnd"/>
+      <w:r>
+        <w:t>)</w:t>
       </w:r>
     </w:p>
     <w:p>
@@ -1665,7 +2164,44 @@
         <w:t xml:space="preserve">     84</w:t>
       </w:r>
       <w:r>
-        <w:t xml:space="preserve"> #X_test, y_test= get_data(test_dir) # Too few images</w:t>
+        <w:t xml:space="preserve"> #</w:t>
+      </w:r>
+      <w:proofErr w:type="spellStart"/>
+      <w:r>
+        <w:t>X_test</w:t>
+      </w:r>
+      <w:proofErr w:type="spellEnd"/>
+      <w:r>
+        <w:t xml:space="preserve">, </w:t>
+      </w:r>
+      <w:proofErr w:type="spellStart"/>
+      <w:r>
+        <w:t>y_test</w:t>
+      </w:r>
+      <w:proofErr w:type="spellEnd"/>
+      <w:r>
+        <w:t xml:space="preserve">= </w:t>
+      </w:r>
+      <w:proofErr w:type="spellStart"/>
+      <w:r>
+        <w:t>get_</w:t>
+      </w:r>
+      <w:proofErr w:type="gramStart"/>
+      <w:r>
+        <w:t>data</w:t>
+      </w:r>
+      <w:proofErr w:type="spellEnd"/>
+      <w:r>
+        <w:t>(</w:t>
+      </w:r>
+      <w:proofErr w:type="spellStart"/>
+      <w:proofErr w:type="gramEnd"/>
+      <w:r>
+        <w:t>test_dir</w:t>
+      </w:r>
+      <w:proofErr w:type="spellEnd"/>
+      <w:r>
+        <w:t>) # Too few images</w:t>
       </w:r>
     </w:p>
     <w:p>
@@ -1701,7 +2237,23 @@
         </w:r>
       </w:hyperlink>
       <w:r>
-        <w:t xml:space="preserve"> in get_data(folder)</w:t>
+        <w:t xml:space="preserve"> in </w:t>
+      </w:r>
+      <w:proofErr w:type="spellStart"/>
+      <w:r>
+        <w:t>get_</w:t>
+      </w:r>
+      <w:proofErr w:type="gramStart"/>
+      <w:r>
+        <w:t>data</w:t>
+      </w:r>
+      <w:proofErr w:type="spellEnd"/>
+      <w:r>
+        <w:t>(</w:t>
+      </w:r>
+      <w:proofErr w:type="gramEnd"/>
+      <w:r>
+        <w:t>folder)</w:t>
       </w:r>
     </w:p>
     <w:p>
@@ -1739,7 +2291,28 @@
         <w:pStyle w:val="HTMLPreformatted"/>
       </w:pPr>
       <w:r>
-        <w:t>---&gt; 11     for folderName in os.listdir(folder):</w:t>
+        <w:t xml:space="preserve">---&gt; 11     for </w:t>
+      </w:r>
+      <w:proofErr w:type="spellStart"/>
+      <w:r>
+        <w:t>folderName</w:t>
+      </w:r>
+      <w:proofErr w:type="spellEnd"/>
+      <w:r>
+        <w:t xml:space="preserve"> in </w:t>
+      </w:r>
+      <w:proofErr w:type="spellStart"/>
+      <w:proofErr w:type="gramStart"/>
+      <w:r>
+        <w:t>os.listdir</w:t>
+      </w:r>
+      <w:proofErr w:type="spellEnd"/>
+      <w:r>
+        <w:t>(</w:t>
+      </w:r>
+      <w:proofErr w:type="gramEnd"/>
+      <w:r>
+        <w:t>folder):</w:t>
       </w:r>
     </w:p>
     <w:p>
@@ -1754,7 +2327,20 @@
         <w:t xml:space="preserve">     12</w:t>
       </w:r>
       <w:r>
-        <w:t xml:space="preserve">         if not folderName.startswith('.'):</w:t>
+        <w:t xml:space="preserve">         if not </w:t>
+      </w:r>
+      <w:proofErr w:type="spellStart"/>
+      <w:proofErr w:type="gramStart"/>
+      <w:r>
+        <w:t>folderName.startswith</w:t>
+      </w:r>
+      <w:proofErr w:type="spellEnd"/>
+      <w:r>
+        <w:t>(</w:t>
+      </w:r>
+      <w:proofErr w:type="gramEnd"/>
+      <w:r>
+        <w:t>'.'):</w:t>
       </w:r>
     </w:p>
     <w:p>
@@ -1769,7 +2355,15 @@
         <w:t xml:space="preserve">     13</w:t>
       </w:r>
       <w:r>
-        <w:t xml:space="preserve">             if folderName in ['A']:</w:t>
+        <w:t xml:space="preserve">             if </w:t>
+      </w:r>
+      <w:proofErr w:type="spellStart"/>
+      <w:r>
+        <w:t>folderName</w:t>
+      </w:r>
+      <w:proofErr w:type="spellEnd"/>
+      <w:r>
+        <w:t xml:space="preserve"> in ['A']:</w:t>
       </w:r>
     </w:p>
     <w:p>
@@ -1781,8 +2375,53 @@
       <w:pPr>
         <w:pStyle w:val="HTMLPreformatted"/>
       </w:pPr>
-      <w:r>
-        <w:t>FileNotFoundError: [Errno 2] No such file or directory: '../input/asl-alphabet/asl_alphabet_train/asl_alphabet_train/'</w:t>
+      <w:proofErr w:type="spellStart"/>
+      <w:r>
+        <w:t>FileNotFoundError</w:t>
+      </w:r>
+      <w:proofErr w:type="spellEnd"/>
+      <w:r>
+        <w:t>: [</w:t>
+      </w:r>
+      <w:proofErr w:type="spellStart"/>
+      <w:r>
+        <w:t>Errno</w:t>
+      </w:r>
+      <w:proofErr w:type="spellEnd"/>
+      <w:r>
+        <w:t xml:space="preserve"> 2] No such file or directory: '</w:t>
+      </w:r>
+      <w:proofErr w:type="gramStart"/>
+      <w:r>
+        <w:t>..</w:t>
+      </w:r>
+      <w:proofErr w:type="gramEnd"/>
+      <w:r>
+        <w:t>/input/</w:t>
+      </w:r>
+      <w:proofErr w:type="spellStart"/>
+      <w:r>
+        <w:t>asl</w:t>
+      </w:r>
+      <w:proofErr w:type="spellEnd"/>
+      <w:r>
+        <w:t>-alphabet/</w:t>
+      </w:r>
+      <w:proofErr w:type="spellStart"/>
+      <w:r>
+        <w:t>asl_alphabet_train</w:t>
+      </w:r>
+      <w:proofErr w:type="spellEnd"/>
+      <w:r>
+        <w:t>/</w:t>
+      </w:r>
+      <w:proofErr w:type="spellStart"/>
+      <w:r>
+        <w:t>asl_alphabet_train</w:t>
+      </w:r>
+      <w:proofErr w:type="spellEnd"/>
+      <w:r>
+        <w:t>/'</w:t>
       </w:r>
     </w:p>
     <w:p>
@@ -1864,29 +2503,57 @@
         </w:rPr>
         <w:t xml:space="preserve">Solution in </w:t>
       </w:r>
-      <w:r>
-        <w:rPr>
-          <w:rFonts w:ascii="Rockwell" w:hAnsi="Rockwell"/>
-          <w:sz w:val="28"/>
-          <w:szCs w:val="28"/>
-        </w:rPr>
-        <w:t xml:space="preserve">Colab &gt; Code Snippets &gt; </w:t>
-      </w:r>
-      <w:r>
-        <w:rPr>
-          <w:rFonts w:ascii="Rockwell" w:hAnsi="Rockwell"/>
-          <w:sz w:val="28"/>
-          <w:szCs w:val="28"/>
-        </w:rPr>
-        <w:t>Filter code snippets</w:t>
-      </w:r>
-      <w:r>
-        <w:rPr>
-          <w:rFonts w:ascii="Rockwell" w:hAnsi="Rockwell"/>
-          <w:sz w:val="28"/>
-          <w:szCs w:val="28"/>
-        </w:rPr>
-        <w:t>(not quite)</w:t>
+      <w:proofErr w:type="spellStart"/>
+      <w:r>
+        <w:rPr>
+          <w:rFonts w:ascii="Rockwell" w:hAnsi="Rockwell"/>
+          <w:sz w:val="28"/>
+          <w:szCs w:val="28"/>
+        </w:rPr>
+        <w:t>Colab</w:t>
+      </w:r>
+      <w:proofErr w:type="spellEnd"/>
+      <w:r>
+        <w:rPr>
+          <w:rFonts w:ascii="Rockwell" w:hAnsi="Rockwell"/>
+          <w:sz w:val="28"/>
+          <w:szCs w:val="28"/>
+        </w:rPr>
+        <w:t xml:space="preserve"> &gt; Code Snippets &gt; </w:t>
+      </w:r>
+      <w:r>
+        <w:rPr>
+          <w:rFonts w:ascii="Rockwell" w:hAnsi="Rockwell"/>
+          <w:sz w:val="28"/>
+          <w:szCs w:val="28"/>
+        </w:rPr>
+        <w:t xml:space="preserve">Filter code </w:t>
+      </w:r>
+      <w:proofErr w:type="gramStart"/>
+      <w:r>
+        <w:rPr>
+          <w:rFonts w:ascii="Rockwell" w:hAnsi="Rockwell"/>
+          <w:sz w:val="28"/>
+          <w:szCs w:val="28"/>
+        </w:rPr>
+        <w:t>snippets</w:t>
+      </w:r>
+      <w:r>
+        <w:rPr>
+          <w:rFonts w:ascii="Rockwell" w:hAnsi="Rockwell"/>
+          <w:sz w:val="28"/>
+          <w:szCs w:val="28"/>
+        </w:rPr>
+        <w:t>(</w:t>
+      </w:r>
+      <w:proofErr w:type="gramEnd"/>
+      <w:r>
+        <w:rPr>
+          <w:rFonts w:ascii="Rockwell" w:hAnsi="Rockwell"/>
+          <w:sz w:val="28"/>
+          <w:szCs w:val="28"/>
+        </w:rPr>
+        <w:t>not quite)</w:t>
       </w:r>
     </w:p>
     <w:p>
@@ -1969,6 +2636,8 @@
           <w:szCs w:val="24"/>
         </w:rPr>
       </w:pPr>
+      <w:proofErr w:type="spellStart"/>
+      <w:proofErr w:type="gramStart"/>
       <w:r>
         <w:rPr>
           <w:rFonts w:ascii="Courier New" w:eastAsia="Times New Roman" w:hAnsi="Courier New" w:cs="Courier New"/>
@@ -1977,6 +2646,8 @@
         </w:rPr>
         <w:t>files.upload</w:t>
       </w:r>
+      <w:proofErr w:type="spellEnd"/>
+      <w:proofErr w:type="gramEnd"/>
       <w:r>
         <w:rPr>
           <w:rFonts w:ascii="Times New Roman" w:eastAsia="Times New Roman" w:hAnsi="Times New Roman" w:cs="Times New Roman"/>
@@ -2013,6 +2684,7 @@
           <w:szCs w:val="28"/>
         </w:rPr>
       </w:pPr>
+      <w:proofErr w:type="gramStart"/>
       <w:r>
         <w:rPr>
           <w:rFonts w:ascii="Rockwell" w:hAnsi="Rockwell"/>
@@ -2027,7 +2699,16 @@
           <w:sz w:val="28"/>
           <w:szCs w:val="28"/>
         </w:rPr>
-        <w:t>Enthought(educational YouTube Channel)</w:t>
+        <w:t>Enthought</w:t>
+      </w:r>
+      <w:proofErr w:type="gramEnd"/>
+      <w:r>
+        <w:rPr>
+          <w:rFonts w:ascii="Rockwell" w:hAnsi="Rockwell"/>
+          <w:sz w:val="28"/>
+          <w:szCs w:val="28"/>
+        </w:rPr>
+        <w:t>(educational YouTube Channel)</w:t>
       </w:r>
     </w:p>
     <w:p>
@@ -2102,7 +2783,15 @@
     <w:p/>
     <w:p>
       <w:r>
-        <w:t xml:space="preserve">Check Out : </w:t>
+        <w:t xml:space="preserve">Check </w:t>
+      </w:r>
+      <w:proofErr w:type="gramStart"/>
+      <w:r>
+        <w:t>Out :</w:t>
+      </w:r>
+      <w:proofErr w:type="gramEnd"/>
+      <w:r>
+        <w:t xml:space="preserve"> </w:t>
       </w:r>
       <w:hyperlink r:id="rId25" w:history="1">
         <w:r>
@@ -2128,8 +2817,17 @@
           <w:color w:val="C45911" w:themeColor="accent2" w:themeShade="BF"/>
           <w:sz w:val="44"/>
         </w:rPr>
-        <w:t>Machine Learning Expert’s GitHUB</w:t>
-      </w:r>
+        <w:t xml:space="preserve">Machine Learning Expert’s </w:t>
+      </w:r>
+      <w:proofErr w:type="spellStart"/>
+      <w:r>
+        <w:rPr>
+          <w:color w:val="C45911" w:themeColor="accent2" w:themeShade="BF"/>
+          <w:sz w:val="44"/>
+        </w:rPr>
+        <w:t>GitHUB</w:t>
+      </w:r>
+      <w:proofErr w:type="spellEnd"/>
     </w:p>
     <w:p>
       <w:pPr>
@@ -2197,6 +2895,8 @@
           <w:szCs w:val="28"/>
         </w:rPr>
       </w:pPr>
+      <w:proofErr w:type="spellStart"/>
+      <w:proofErr w:type="gramStart"/>
       <w:r>
         <w:rPr>
           <w:rFonts w:ascii="Rockwell" w:hAnsi="Rockwell"/>
@@ -2204,8 +2904,30 @@
           <w:sz w:val="44"/>
           <w:szCs w:val="28"/>
         </w:rPr>
-        <w:t>khoni ekta</w:t>
-      </w:r>
+        <w:t>khoni</w:t>
+      </w:r>
+      <w:proofErr w:type="spellEnd"/>
+      <w:proofErr w:type="gramEnd"/>
+      <w:r>
+        <w:rPr>
+          <w:rFonts w:ascii="Rockwell" w:hAnsi="Rockwell"/>
+          <w:color w:val="C45911" w:themeColor="accent2" w:themeShade="BF"/>
+          <w:sz w:val="44"/>
+          <w:szCs w:val="28"/>
+        </w:rPr>
+        <w:t xml:space="preserve"> </w:t>
+      </w:r>
+      <w:proofErr w:type="spellStart"/>
+      <w:r>
+        <w:rPr>
+          <w:rFonts w:ascii="Rockwell" w:hAnsi="Rockwell"/>
+          <w:color w:val="C45911" w:themeColor="accent2" w:themeShade="BF"/>
+          <w:sz w:val="44"/>
+          <w:szCs w:val="28"/>
+        </w:rPr>
+        <w:t>ekta</w:t>
+      </w:r>
+      <w:proofErr w:type="spellEnd"/>
     </w:p>
     <w:p>
       <w:pPr>
@@ -2293,101 +3015,12 @@
       <w:pPr>
         <w:rPr>
           <w:rFonts w:ascii="Rockwell" w:hAnsi="Rockwell"/>
-          <w:color w:val="C45911" w:themeColor="accent2" w:themeShade="BF"/>
-          <w:sz w:val="44"/>
-          <w:szCs w:val="28"/>
-        </w:rPr>
-      </w:pPr>
-      <w:r>
-        <w:rPr>
-          <w:rFonts w:ascii="Rockwell" w:hAnsi="Rockwell"/>
-          <w:color w:val="C45911" w:themeColor="accent2" w:themeShade="BF"/>
-          <w:sz w:val="44"/>
-          <w:szCs w:val="28"/>
-        </w:rPr>
-        <w:t>465</w:t>
-      </w:r>
-    </w:p>
-    <w:p>
-      <w:pPr>
-        <w:rPr>
-          <w:rFonts w:ascii="Rockwell" w:hAnsi="Rockwell"/>
-          <w:color w:val="C45911" w:themeColor="accent2" w:themeShade="BF"/>
-          <w:sz w:val="44"/>
-          <w:szCs w:val="28"/>
-        </w:rPr>
-      </w:pPr>
-    </w:p>
-    <w:p>
-      <w:pPr>
-        <w:rPr>
-          <w:rFonts w:ascii="Rockwell" w:hAnsi="Rockwell"/>
-          <w:color w:val="C45911" w:themeColor="accent2" w:themeShade="BF"/>
-          <w:sz w:val="44"/>
-          <w:szCs w:val="28"/>
-        </w:rPr>
-      </w:pPr>
-      <w:r>
-        <w:rPr>
-          <w:rFonts w:ascii="Rockwell" w:hAnsi="Rockwell"/>
-          <w:color w:val="C45911" w:themeColor="accent2" w:themeShade="BF"/>
-          <w:sz w:val="44"/>
-          <w:szCs w:val="28"/>
-        </w:rPr>
-        <w:t xml:space="preserve">Start from here </w:t>
-      </w:r>
-    </w:p>
-    <w:p>
-      <w:pPr>
-        <w:rPr>
-          <w:rFonts w:ascii="Rockwell" w:hAnsi="Rockwell"/>
-          <w:color w:val="C45911" w:themeColor="accent2" w:themeShade="BF"/>
-          <w:sz w:val="44"/>
-          <w:szCs w:val="28"/>
-        </w:rPr>
-      </w:pPr>
-      <w:hyperlink r:id="rId28" w:history="1">
-        <w:r>
-          <w:rPr>
-            <w:rStyle w:val="Hyperlink"/>
-            <w:rFonts w:ascii="Rockwell" w:hAnsi="Rockwell"/>
-            <w:color w:val="034990" w:themeColor="hyperlink" w:themeShade="BF"/>
-            <w:sz w:val="44"/>
-            <w:szCs w:val="28"/>
-          </w:rPr>
-          <w:t>https://towardsdatascience.com/using-cnns-and-rnns-for-music-genre-recognition-2435fb2ed6af</w:t>
-        </w:r>
-      </w:hyperlink>
-    </w:p>
-    <w:p>
-      <w:pPr>
-        <w:rPr>
-          <w:rFonts w:ascii="Rockwell" w:hAnsi="Rockwell"/>
-          <w:color w:val="C45911" w:themeColor="accent2" w:themeShade="BF"/>
-          <w:sz w:val="44"/>
-          <w:szCs w:val="28"/>
-        </w:rPr>
-      </w:pPr>
-      <w:r>
-        <w:rPr>
-          <w:rFonts w:ascii="Rockwell" w:hAnsi="Rockwell"/>
-          <w:color w:val="C45911" w:themeColor="accent2" w:themeShade="BF"/>
-          <w:sz w:val="44"/>
-          <w:szCs w:val="28"/>
-        </w:rPr>
-        <w:t>or google better</w:t>
-      </w:r>
+          <w:sz w:val="28"/>
+          <w:szCs w:val="28"/>
+        </w:rPr>
+      </w:pPr>
       <w:bookmarkStart w:id="0" w:name="_GoBack"/>
       <w:bookmarkEnd w:id="0"/>
-    </w:p>
-    <w:p>
-      <w:pPr>
-        <w:rPr>
-          <w:rFonts w:ascii="Rockwell" w:hAnsi="Rockwell"/>
-          <w:sz w:val="28"/>
-          <w:szCs w:val="28"/>
-        </w:rPr>
-      </w:pPr>
     </w:p>
     <w:sectPr>
       <w:pgSz w:w="12240" w:h="15840"/>

</xml_diff>